<commit_message>
database changes, including login, token verification, full restApi, and file upload
</commit_message>
<xml_diff>
--- a/Projects_long.docx
+++ b/Projects_long.docx
@@ -23,6 +23,11 @@
       </w:r>
     </w:p>
     <w:p>
+      <w:pPr>
+        <w:rPr>
+          <w:u w:val="single"/>
+        </w:rPr>
+      </w:pPr>
       <w:r>
         <w:t>The task was simple: under the topic of a “blog-</w:t>
       </w:r>
@@ -46,10 +51,13 @@
         <w:t xml:space="preserve">Besides cooperating with the general website development, </w:t>
       </w:r>
       <w:r>
-        <w:t>I was directly involved in the concept phase, as well as the copywriting for the articles and website intro. The fade-in texts, lightbox effect, and the “click-to-section” functionality had my upmost direct contribution.</w:t>
+        <w:t xml:space="preserve">I was directly involved in the concept phase, as well as the copywriting for the articles and website intro. </w:t>
       </w:r>
     </w:p>
     <w:p>
+      <w:r>
+        <w:t xml:space="preserve">The fade-in texts, lightbox effect, and the “click-to-section” functionality had my upmost direct contribution. </w:t>
+      </w:r>
       <w:r>
         <w:t>I enjoyed working on it, as the "first" of many crafts to come.</w:t>
       </w:r>
@@ -234,6 +242,64 @@
       <w:proofErr w:type="spellEnd"/>
       <w:r>
         <w:t xml:space="preserve"> and SQL are hand-to-hand here.</w:t>
+      </w:r>
+    </w:p>
+    <w:p/>
+    <w:p>
+      <w:r>
+        <w:t xml:space="preserve">Intro: </w:t>
+      </w:r>
+    </w:p>
+    <w:p>
+      <w:r>
+        <w:t>I'm Portuguese, currently based embracing my new adventure in</w:t>
+      </w:r>
+      <w:r>
+        <w:t xml:space="preserve"> </w:t>
+      </w:r>
+      <w:r>
+        <w:t xml:space="preserve">Frankfurt am Main, </w:t>
+      </w:r>
+      <w:r>
+        <w:t>G</w:t>
+      </w:r>
+      <w:r>
+        <w:t xml:space="preserve">ermany. Since I was a kid that technology </w:t>
+      </w:r>
+      <w:r>
+        <w:t xml:space="preserve">was </w:t>
+      </w:r>
+      <w:r>
+        <w:t xml:space="preserve">up there in the top of my interests. When I am far from </w:t>
+      </w:r>
+      <w:r>
+        <w:t>the keyboard</w:t>
+      </w:r>
+      <w:r>
+        <w:t>, you can find me cooking, watching films/TV shows, or</w:t>
+      </w:r>
+      <w:r>
+        <w:t xml:space="preserve"> </w:t>
+      </w:r>
+      <w:r>
+        <w:t>traveling around.</w:t>
+      </w:r>
+    </w:p>
+    <w:p>
+      <w:r>
+        <w:t>About this Web Developer life, I can say that it was only natural to</w:t>
+      </w:r>
+      <w:r>
+        <w:t xml:space="preserve"> </w:t>
+      </w:r>
+      <w:r>
+        <w:t xml:space="preserve">follow this field when the </w:t>
+      </w:r>
+      <w:r>
+        <w:t>opportunity</w:t>
+      </w:r>
+      <w:r>
+        <w:t xml:space="preserve"> spawn in my life.</w:t>
       </w:r>
     </w:p>
     <w:sectPr>
@@ -648,7 +714,6 @@
   <w:style w:type="character" w:default="1" w:styleId="Tipodeletrapredefinidodopargrafo">
     <w:name w:val="Default Paragraph Font"/>
     <w:uiPriority w:val="1"/>
-    <w:semiHidden/>
     <w:unhideWhenUsed/>
   </w:style>
   <w:style w:type="table" w:default="1" w:styleId="Tabelanormal">

</xml_diff>